<commit_message>
Added to doc, content for each member
</commit_message>
<xml_diff>
--- a/Documents/AI_ID.docx
+++ b/Documents/AI_ID.docx
@@ -526,8 +526,13 @@
           </w:tcPr>
           <w:p>
             <w:r>
-              <w:t>Dayne Tescum</w:t>
-            </w:r>
+              <w:t xml:space="preserve">Dayne </w:t>
+            </w:r>
+            <w:proofErr w:type="spellStart"/>
+            <w:r>
+              <w:t>Tescum</w:t>
+            </w:r>
+            <w:proofErr w:type="spellEnd"/>
           </w:p>
         </w:tc>
       </w:tr>
@@ -690,7 +695,7 @@
                 <w:szCs w:val="24"/>
                 <w:lang w:val="en-US"/>
               </w:rPr>
-              <w:t>Member 1 name here</w:t>
+              <w:t>Kade Levy</w:t>
             </w:r>
           </w:p>
         </w:tc>
@@ -725,7 +730,19 @@
                 <w:szCs w:val="24"/>
                 <w:lang w:val="en-US"/>
               </w:rPr>
-              <w:t xml:space="preserve">List all the content/services you will provide on the website the team is developing. Member 1 has to put in his/her list of content here.  </w:t>
+              <w:t>Transport services page and home page</w:t>
+            </w:r>
+            <w:r>
+              <w:rPr>
+                <w:rFonts w:ascii="Roboto" w:eastAsia="Roboto" w:hAnsi="Roboto" w:cs="Roboto"/>
+                <w:i/>
+                <w:iCs/>
+                <w:color w:val="1D2125"/>
+                <w:sz w:val="24"/>
+                <w:szCs w:val="24"/>
+                <w:lang w:val="en-US"/>
+              </w:rPr>
+              <w:t xml:space="preserve">  </w:t>
             </w:r>
           </w:p>
         </w:tc>
@@ -761,31 +778,7 @@
                 <w:szCs w:val="24"/>
                 <w:lang w:val="en-US"/>
               </w:rPr>
-              <w:t xml:space="preserve">Member </w:t>
-            </w:r>
-            <w:r>
-              <w:rPr>
-                <w:rFonts w:ascii="Roboto" w:eastAsia="Roboto" w:hAnsi="Roboto" w:cs="Roboto"/>
-                <w:b/>
-                <w:bCs/>
-                <w:color w:val="1D2125"/>
-                <w:sz w:val="24"/>
-                <w:szCs w:val="24"/>
-                <w:lang w:val="en-US"/>
-              </w:rPr>
-              <w:t>2</w:t>
-            </w:r>
-            <w:r>
-              <w:rPr>
-                <w:rFonts w:ascii="Roboto" w:eastAsia="Roboto" w:hAnsi="Roboto" w:cs="Roboto"/>
-                <w:b/>
-                <w:bCs/>
-                <w:color w:val="1D2125"/>
-                <w:sz w:val="24"/>
-                <w:szCs w:val="24"/>
-                <w:lang w:val="en-US"/>
-              </w:rPr>
-              <w:t xml:space="preserve"> name here</w:t>
+              <w:t>Conner McIntire</w:t>
             </w:r>
           </w:p>
         </w:tc>
@@ -809,31 +802,7 @@
                 <w:szCs w:val="24"/>
                 <w:lang w:val="en-US"/>
               </w:rPr>
-              <w:t xml:space="preserve">List all the content/services you will provide on the website the team is developing. Member </w:t>
-            </w:r>
-            <w:r>
-              <w:rPr>
-                <w:rFonts w:ascii="Roboto" w:eastAsia="Roboto" w:hAnsi="Roboto" w:cs="Roboto"/>
-                <w:i/>
-                <w:iCs/>
-                <w:color w:val="1D2125"/>
-                <w:sz w:val="24"/>
-                <w:szCs w:val="24"/>
-                <w:lang w:val="en-US"/>
-              </w:rPr>
-              <w:t>2</w:t>
-            </w:r>
-            <w:r>
-              <w:rPr>
-                <w:rFonts w:ascii="Roboto" w:eastAsia="Roboto" w:hAnsi="Roboto" w:cs="Roboto"/>
-                <w:i/>
-                <w:iCs/>
-                <w:color w:val="1D2125"/>
-                <w:sz w:val="24"/>
-                <w:szCs w:val="24"/>
-                <w:lang w:val="en-US"/>
-              </w:rPr>
-              <w:t xml:space="preserve"> has to put in his/her list of content here.</w:t>
+              <w:t>Prescription service page, and account details page</w:t>
             </w:r>
           </w:p>
           <w:p>
@@ -882,32 +851,22 @@
                 <w:szCs w:val="24"/>
                 <w:lang w:val="en-US"/>
               </w:rPr>
-              <w:t xml:space="preserve">Member </w:t>
-            </w:r>
-            <w:r>
-              <w:rPr>
-                <w:rFonts w:ascii="Roboto" w:eastAsia="Roboto" w:hAnsi="Roboto" w:cs="Roboto"/>
-                <w:b/>
-                <w:bCs/>
-                <w:color w:val="1D2125"/>
-                <w:sz w:val="24"/>
-                <w:szCs w:val="24"/>
-                <w:lang w:val="en-US"/>
-              </w:rPr>
-              <w:t>3</w:t>
-            </w:r>
-            <w:r>
-              <w:rPr>
-                <w:rFonts w:ascii="Roboto" w:eastAsia="Roboto" w:hAnsi="Roboto" w:cs="Roboto"/>
-                <w:b/>
-                <w:bCs/>
-                <w:color w:val="1D2125"/>
-                <w:sz w:val="24"/>
-                <w:szCs w:val="24"/>
-                <w:lang w:val="en-US"/>
-              </w:rPr>
-              <w:t xml:space="preserve"> name here</w:t>
-            </w:r>
+              <w:t xml:space="preserve">Dayne </w:t>
+            </w:r>
+            <w:proofErr w:type="spellStart"/>
+            <w:r>
+              <w:rPr>
+                <w:rFonts w:ascii="Roboto" w:eastAsia="Roboto" w:hAnsi="Roboto" w:cs="Roboto"/>
+                <w:b/>
+                <w:bCs/>
+                <w:color w:val="1D2125"/>
+                <w:sz w:val="24"/>
+                <w:szCs w:val="24"/>
+                <w:lang w:val="en-US"/>
+              </w:rPr>
+              <w:t>Tescum</w:t>
+            </w:r>
+            <w:proofErr w:type="spellEnd"/>
           </w:p>
         </w:tc>
       </w:tr>
@@ -930,31 +889,7 @@
                 <w:szCs w:val="24"/>
                 <w:lang w:val="en-US"/>
               </w:rPr>
-              <w:t xml:space="preserve">List all the content/services you will provide on the website the team is developing. Member </w:t>
-            </w:r>
-            <w:r>
-              <w:rPr>
-                <w:rFonts w:ascii="Roboto" w:eastAsia="Roboto" w:hAnsi="Roboto" w:cs="Roboto"/>
-                <w:i/>
-                <w:iCs/>
-                <w:color w:val="1D2125"/>
-                <w:sz w:val="24"/>
-                <w:szCs w:val="24"/>
-                <w:lang w:val="en-US"/>
-              </w:rPr>
-              <w:t>3</w:t>
-            </w:r>
-            <w:r>
-              <w:rPr>
-                <w:rFonts w:ascii="Roboto" w:eastAsia="Roboto" w:hAnsi="Roboto" w:cs="Roboto"/>
-                <w:i/>
-                <w:iCs/>
-                <w:color w:val="1D2125"/>
-                <w:sz w:val="24"/>
-                <w:szCs w:val="24"/>
-                <w:lang w:val="en-US"/>
-              </w:rPr>
-              <w:t xml:space="preserve"> has to put in his/her list of content here.</w:t>
+              <w:t>Appointment reminder page, and help center page</w:t>
             </w:r>
           </w:p>
           <w:p>
@@ -1017,17 +952,168 @@
             <w:tcW w:w="9005" w:type="dxa"/>
           </w:tcPr>
           <w:p>
-            <w:r>
-              <w:rPr>
-                <w:rFonts w:ascii="Roboto" w:eastAsia="Roboto" w:hAnsi="Roboto" w:cs="Roboto"/>
-                <w:i/>
-                <w:iCs/>
-                <w:color w:val="1D2125"/>
-                <w:sz w:val="24"/>
-                <w:szCs w:val="24"/>
-                <w:lang w:val="en-US"/>
-              </w:rPr>
-              <w:t>List the final list of content/services you will provide on the website.  All the team members should discuss and generate this list taking input from each member’s content list.</w:t>
+            <w:pPr>
+              <w:rPr>
+                <w:rFonts w:ascii="Roboto" w:eastAsia="Roboto" w:hAnsi="Roboto" w:cs="Roboto"/>
+                <w:b/>
+                <w:bCs/>
+                <w:color w:val="1D2125"/>
+                <w:sz w:val="24"/>
+                <w:szCs w:val="24"/>
+                <w:lang w:val="en-US"/>
+              </w:rPr>
+            </w:pPr>
+            <w:r>
+              <w:rPr>
+                <w:rFonts w:ascii="Roboto" w:eastAsia="Roboto" w:hAnsi="Roboto" w:cs="Roboto"/>
+                <w:b/>
+                <w:bCs/>
+                <w:color w:val="1D2125"/>
+                <w:sz w:val="24"/>
+                <w:szCs w:val="24"/>
+                <w:lang w:val="en-US"/>
+              </w:rPr>
+              <w:t>Basic Site Layout</w:t>
+            </w:r>
+          </w:p>
+          <w:p>
+            <w:pPr>
+              <w:pStyle w:val="ListParagraph"/>
+              <w:numPr>
+                <w:ilvl w:val="0"/>
+                <w:numId w:val="14"/>
+              </w:numPr>
+              <w:rPr>
+                <w:rFonts w:ascii="Roboto" w:eastAsia="Roboto" w:hAnsi="Roboto" w:cs="Roboto"/>
+                <w:color w:val="1D2125"/>
+                <w:sz w:val="24"/>
+                <w:szCs w:val="24"/>
+                <w:lang w:val="en-US"/>
+              </w:rPr>
+            </w:pPr>
+            <w:r>
+              <w:rPr>
+                <w:rFonts w:ascii="Roboto" w:eastAsia="Roboto" w:hAnsi="Roboto" w:cs="Roboto"/>
+                <w:color w:val="1D2125"/>
+                <w:sz w:val="24"/>
+                <w:szCs w:val="24"/>
+                <w:lang w:val="en-US"/>
+              </w:rPr>
+              <w:t>Home page</w:t>
+            </w:r>
+          </w:p>
+          <w:p>
+            <w:pPr>
+              <w:pStyle w:val="ListParagraph"/>
+              <w:numPr>
+                <w:ilvl w:val="0"/>
+                <w:numId w:val="14"/>
+              </w:numPr>
+              <w:rPr>
+                <w:b/>
+                <w:bCs/>
+              </w:rPr>
+            </w:pPr>
+            <w:r>
+              <w:rPr>
+                <w:rFonts w:ascii="Roboto" w:eastAsia="Roboto" w:hAnsi="Roboto" w:cs="Roboto"/>
+                <w:color w:val="1D2125"/>
+                <w:sz w:val="24"/>
+                <w:szCs w:val="24"/>
+                <w:lang w:val="en-US"/>
+              </w:rPr>
+              <w:t>Account Details</w:t>
+            </w:r>
+          </w:p>
+          <w:p>
+            <w:pPr>
+              <w:pStyle w:val="ListParagraph"/>
+              <w:numPr>
+                <w:ilvl w:val="0"/>
+                <w:numId w:val="14"/>
+              </w:numPr>
+              <w:rPr>
+                <w:b/>
+                <w:bCs/>
+              </w:rPr>
+            </w:pPr>
+            <w:r>
+              <w:rPr>
+                <w:rFonts w:ascii="Roboto" w:eastAsia="Roboto" w:hAnsi="Roboto" w:cs="Roboto"/>
+                <w:color w:val="1D2125"/>
+                <w:sz w:val="24"/>
+                <w:szCs w:val="24"/>
+                <w:lang w:val="en-US"/>
+              </w:rPr>
+              <w:t>Help Desk</w:t>
+            </w:r>
+          </w:p>
+          <w:p>
+            <w:pPr>
+              <w:rPr>
+                <w:b/>
+                <w:bCs/>
+              </w:rPr>
+            </w:pPr>
+            <w:r>
+              <w:rPr>
+                <w:rFonts w:ascii="Roboto" w:eastAsia="Roboto" w:hAnsi="Roboto" w:cs="Roboto"/>
+                <w:b/>
+                <w:bCs/>
+                <w:color w:val="1D2125"/>
+                <w:sz w:val="24"/>
+                <w:szCs w:val="24"/>
+                <w:lang w:val="en-US"/>
+              </w:rPr>
+              <w:t>Services</w:t>
+            </w:r>
+          </w:p>
+          <w:p>
+            <w:pPr>
+              <w:pStyle w:val="ListParagraph"/>
+              <w:numPr>
+                <w:ilvl w:val="0"/>
+                <w:numId w:val="14"/>
+              </w:numPr>
+              <w:rPr>
+                <w:b/>
+                <w:bCs/>
+              </w:rPr>
+            </w:pPr>
+            <w:r>
+              <w:t>Transport</w:t>
+            </w:r>
+          </w:p>
+          <w:p>
+            <w:pPr>
+              <w:pStyle w:val="ListParagraph"/>
+              <w:numPr>
+                <w:ilvl w:val="0"/>
+                <w:numId w:val="14"/>
+              </w:numPr>
+              <w:rPr>
+                <w:b/>
+                <w:bCs/>
+              </w:rPr>
+            </w:pPr>
+            <w:r>
+              <w:t>Prescriptions</w:t>
+            </w:r>
+          </w:p>
+          <w:p>
+            <w:pPr>
+              <w:pStyle w:val="ListParagraph"/>
+              <w:numPr>
+                <w:ilvl w:val="0"/>
+                <w:numId w:val="14"/>
+              </w:numPr>
+              <w:rPr>
+                <w:b/>
+                <w:bCs/>
+              </w:rPr>
+            </w:pPr>
+            <w:r>
+              <w:t>Appointments</w:t>
             </w:r>
           </w:p>
         </w:tc>
@@ -1112,6 +1198,7 @@
                 <w:szCs w:val="24"/>
                 <w:lang w:val="en-US"/>
               </w:rPr>
+              <w:lastRenderedPageBreak/>
               <w:t>Insert the sitemap (image) here</w:t>
             </w:r>
           </w:p>
@@ -1148,7 +1235,6 @@
                 <w:szCs w:val="24"/>
                 <w:lang w:val="en-US"/>
               </w:rPr>
-              <w:lastRenderedPageBreak/>
               <w:t>Tree test tasks decided by the team</w:t>
             </w:r>
           </w:p>
@@ -1901,7 +1987,29 @@
                 <w:szCs w:val="24"/>
                 <w:lang w:val="en-US"/>
               </w:rPr>
-              <w:t>Were menu items labeled properly to indicate relevant resources?  If not, what was mislabeled and how would you correct it?</w:t>
+              <w:t xml:space="preserve">Were </w:t>
+            </w:r>
+            <w:proofErr w:type="gramStart"/>
+            <w:r>
+              <w:rPr>
+                <w:rFonts w:ascii="Roboto" w:eastAsia="Roboto" w:hAnsi="Roboto" w:cs="Roboto"/>
+                <w:color w:val="1D2125"/>
+                <w:sz w:val="24"/>
+                <w:szCs w:val="24"/>
+                <w:lang w:val="en-US"/>
+              </w:rPr>
+              <w:t>menu</w:t>
+            </w:r>
+            <w:proofErr w:type="gramEnd"/>
+            <w:r>
+              <w:rPr>
+                <w:rFonts w:ascii="Roboto" w:eastAsia="Roboto" w:hAnsi="Roboto" w:cs="Roboto"/>
+                <w:color w:val="1D2125"/>
+                <w:sz w:val="24"/>
+                <w:szCs w:val="24"/>
+                <w:lang w:val="en-US"/>
+              </w:rPr>
+              <w:t xml:space="preserve"> items labeled properly to indicate relevant resources?  If not, what was mislabeled and how would you correct it?</w:t>
             </w:r>
             <w:r>
               <w:rPr>
@@ -2145,6 +2253,7 @@
                 <w:szCs w:val="24"/>
                 <w:lang w:val="en-US"/>
               </w:rPr>
+              <w:lastRenderedPageBreak/>
               <w:t>Were menu items labeled properly to indicate relevant resources?  If not, what was mislabeled and how would you correct it?</w:t>
             </w:r>
             <w:r>
@@ -2252,7 +2361,6 @@
                 <w:szCs w:val="24"/>
                 <w:lang w:val="en-US"/>
               </w:rPr>
-              <w:lastRenderedPageBreak/>
               <w:t>Team’s assessment of the sitemap</w:t>
             </w:r>
             <w:r>
@@ -3457,6 +3565,121 @@
     </w:lvl>
   </w:abstractNum>
   <w:abstractNum w:abstractNumId="11" w15:restartNumberingAfterBreak="0">
+    <w:nsid w:val="63E634AE"/>
+    <w:multiLevelType w:val="hybridMultilevel"/>
+    <w:tmpl w:val="A164E374"/>
+    <w:lvl w:ilvl="0" w:tplc="E58606BC">
+      <w:numFmt w:val="bullet"/>
+      <w:lvlText w:val="-"/>
+      <w:lvlJc w:val="left"/>
+      <w:pPr>
+        <w:ind w:left="720" w:hanging="360"/>
+      </w:pPr>
+      <w:rPr>
+        <w:rFonts w:ascii="Roboto" w:eastAsia="Roboto" w:hAnsi="Roboto" w:cs="Roboto" w:hint="default"/>
+        <w:b w:val="0"/>
+        <w:color w:val="1D2125"/>
+        <w:sz w:val="24"/>
+      </w:rPr>
+    </w:lvl>
+    <w:lvl w:ilvl="1" w:tplc="04090003" w:tentative="1">
+      <w:start w:val="1"/>
+      <w:numFmt w:val="bullet"/>
+      <w:lvlText w:val="o"/>
+      <w:lvlJc w:val="left"/>
+      <w:pPr>
+        <w:ind w:left="1440" w:hanging="360"/>
+      </w:pPr>
+      <w:rPr>
+        <w:rFonts w:ascii="Courier New" w:hAnsi="Courier New" w:cs="Courier New" w:hint="default"/>
+      </w:rPr>
+    </w:lvl>
+    <w:lvl w:ilvl="2" w:tplc="04090005" w:tentative="1">
+      <w:start w:val="1"/>
+      <w:numFmt w:val="bullet"/>
+      <w:lvlText w:val=""/>
+      <w:lvlJc w:val="left"/>
+      <w:pPr>
+        <w:ind w:left="2160" w:hanging="360"/>
+      </w:pPr>
+      <w:rPr>
+        <w:rFonts w:ascii="Wingdings" w:hAnsi="Wingdings" w:hint="default"/>
+      </w:rPr>
+    </w:lvl>
+    <w:lvl w:ilvl="3" w:tplc="04090001" w:tentative="1">
+      <w:start w:val="1"/>
+      <w:numFmt w:val="bullet"/>
+      <w:lvlText w:val=""/>
+      <w:lvlJc w:val="left"/>
+      <w:pPr>
+        <w:ind w:left="2880" w:hanging="360"/>
+      </w:pPr>
+      <w:rPr>
+        <w:rFonts w:ascii="Symbol" w:hAnsi="Symbol" w:hint="default"/>
+      </w:rPr>
+    </w:lvl>
+    <w:lvl w:ilvl="4" w:tplc="04090003" w:tentative="1">
+      <w:start w:val="1"/>
+      <w:numFmt w:val="bullet"/>
+      <w:lvlText w:val="o"/>
+      <w:lvlJc w:val="left"/>
+      <w:pPr>
+        <w:ind w:left="3600" w:hanging="360"/>
+      </w:pPr>
+      <w:rPr>
+        <w:rFonts w:ascii="Courier New" w:hAnsi="Courier New" w:cs="Courier New" w:hint="default"/>
+      </w:rPr>
+    </w:lvl>
+    <w:lvl w:ilvl="5" w:tplc="04090005" w:tentative="1">
+      <w:start w:val="1"/>
+      <w:numFmt w:val="bullet"/>
+      <w:lvlText w:val=""/>
+      <w:lvlJc w:val="left"/>
+      <w:pPr>
+        <w:ind w:left="4320" w:hanging="360"/>
+      </w:pPr>
+      <w:rPr>
+        <w:rFonts w:ascii="Wingdings" w:hAnsi="Wingdings" w:hint="default"/>
+      </w:rPr>
+    </w:lvl>
+    <w:lvl w:ilvl="6" w:tplc="04090001" w:tentative="1">
+      <w:start w:val="1"/>
+      <w:numFmt w:val="bullet"/>
+      <w:lvlText w:val=""/>
+      <w:lvlJc w:val="left"/>
+      <w:pPr>
+        <w:ind w:left="5040" w:hanging="360"/>
+      </w:pPr>
+      <w:rPr>
+        <w:rFonts w:ascii="Symbol" w:hAnsi="Symbol" w:hint="default"/>
+      </w:rPr>
+    </w:lvl>
+    <w:lvl w:ilvl="7" w:tplc="04090003" w:tentative="1">
+      <w:start w:val="1"/>
+      <w:numFmt w:val="bullet"/>
+      <w:lvlText w:val="o"/>
+      <w:lvlJc w:val="left"/>
+      <w:pPr>
+        <w:ind w:left="5760" w:hanging="360"/>
+      </w:pPr>
+      <w:rPr>
+        <w:rFonts w:ascii="Courier New" w:hAnsi="Courier New" w:cs="Courier New" w:hint="default"/>
+      </w:rPr>
+    </w:lvl>
+    <w:lvl w:ilvl="8" w:tplc="04090005" w:tentative="1">
+      <w:start w:val="1"/>
+      <w:numFmt w:val="bullet"/>
+      <w:lvlText w:val=""/>
+      <w:lvlJc w:val="left"/>
+      <w:pPr>
+        <w:ind w:left="6480" w:hanging="360"/>
+      </w:pPr>
+      <w:rPr>
+        <w:rFonts w:ascii="Wingdings" w:hAnsi="Wingdings" w:hint="default"/>
+      </w:rPr>
+    </w:lvl>
+  </w:abstractNum>
+  <w:abstractNum w:abstractNumId="12" w15:restartNumberingAfterBreak="0">
     <w:nsid w:val="70FD5B51"/>
     <w:multiLevelType w:val="multilevel"/>
     <w:tmpl w:val="FFFFFFFF"/>
@@ -3569,7 +3792,7 @@
       </w:rPr>
     </w:lvl>
   </w:abstractNum>
-  <w:abstractNum w:abstractNumId="12" w15:restartNumberingAfterBreak="0">
+  <w:abstractNum w:abstractNumId="13" w15:restartNumberingAfterBreak="0">
     <w:nsid w:val="77F253E1"/>
     <w:multiLevelType w:val="multilevel"/>
     <w:tmpl w:val="FFFFFFFF"/>
@@ -3704,10 +3927,10 @@
     <w:abstractNumId w:val="10"/>
   </w:num>
   <w:num w:numId="8" w16cid:durableId="1752700313">
-    <w:abstractNumId w:val="12"/>
+    <w:abstractNumId w:val="13"/>
   </w:num>
   <w:num w:numId="9" w16cid:durableId="1045103047">
-    <w:abstractNumId w:val="11"/>
+    <w:abstractNumId w:val="12"/>
   </w:num>
   <w:num w:numId="10" w16cid:durableId="1465003280">
     <w:abstractNumId w:val="2"/>
@@ -3720,6 +3943,9 @@
   </w:num>
   <w:num w:numId="13" w16cid:durableId="1210606512">
     <w:abstractNumId w:val="6"/>
+  </w:num>
+  <w:num w:numId="14" w16cid:durableId="548568415">
+    <w:abstractNumId w:val="11"/>
   </w:num>
 </w:numbering>
 </file>

</xml_diff>

<commit_message>
Added Tree Testing Feedback
</commit_message>
<xml_diff>
--- a/Documents/AI_ID.docx
+++ b/Documents/AI_ID.docx
@@ -526,13 +526,8 @@
           </w:tcPr>
           <w:p>
             <w:r>
-              <w:t xml:space="preserve">Dayne </w:t>
-            </w:r>
-            <w:proofErr w:type="spellStart"/>
-            <w:r>
-              <w:t>Tescum</w:t>
-            </w:r>
-            <w:proofErr w:type="spellEnd"/>
+              <w:t>Dayne Tescum</w:t>
+            </w:r>
           </w:p>
         </w:tc>
       </w:tr>
@@ -851,22 +846,8 @@
                 <w:szCs w:val="24"/>
                 <w:lang w:val="en-US"/>
               </w:rPr>
-              <w:t xml:space="preserve">Dayne </w:t>
-            </w:r>
-            <w:proofErr w:type="spellStart"/>
-            <w:r>
-              <w:rPr>
-                <w:rFonts w:ascii="Roboto" w:eastAsia="Roboto" w:hAnsi="Roboto" w:cs="Roboto"/>
-                <w:b/>
-                <w:bCs/>
-                <w:color w:val="1D2125"/>
-                <w:sz w:val="24"/>
-                <w:szCs w:val="24"/>
-                <w:lang w:val="en-US"/>
-              </w:rPr>
-              <w:t>Tescum</w:t>
-            </w:r>
-            <w:proofErr w:type="spellEnd"/>
+              <w:t>Dayne Tescum</w:t>
+            </w:r>
           </w:p>
         </w:tc>
       </w:tr>
@@ -1116,6 +1097,38 @@
               <w:t>Appointments</w:t>
             </w:r>
           </w:p>
+          <w:p>
+            <w:pPr>
+              <w:rPr>
+                <w:b/>
+                <w:bCs/>
+              </w:rPr>
+            </w:pPr>
+          </w:p>
+          <w:p>
+            <w:pPr>
+              <w:rPr>
+                <w:b/>
+                <w:bCs/>
+              </w:rPr>
+            </w:pPr>
+          </w:p>
+          <w:p>
+            <w:pPr>
+              <w:rPr>
+                <w:b/>
+                <w:bCs/>
+              </w:rPr>
+            </w:pPr>
+          </w:p>
+          <w:p>
+            <w:pPr>
+              <w:rPr>
+                <w:b/>
+                <w:bCs/>
+              </w:rPr>
+            </w:pPr>
+          </w:p>
         </w:tc>
       </w:tr>
       <w:tr>
@@ -1149,6 +1162,7 @@
                 <w:szCs w:val="24"/>
                 <w:lang w:val="en-US"/>
               </w:rPr>
+              <w:lastRenderedPageBreak/>
               <w:t>The final sitemap created by the whole team based on the final content inventory</w:t>
             </w:r>
           </w:p>
@@ -1190,16 +1204,43 @@
             </w:pPr>
             <w:r>
               <w:rPr>
-                <w:rFonts w:ascii="Roboto" w:eastAsia="Roboto" w:hAnsi="Roboto" w:cs="Roboto"/>
-                <w:i/>
-                <w:iCs/>
-                <w:color w:val="1D2125"/>
-                <w:sz w:val="24"/>
-                <w:szCs w:val="24"/>
-                <w:lang w:val="en-US"/>
-              </w:rPr>
-              <w:lastRenderedPageBreak/>
-              <w:t>Insert the sitemap (image) here</w:t>
+                <w:noProof/>
+              </w:rPr>
+              <w:drawing>
+                <wp:inline distT="0" distB="0" distL="0" distR="0" wp14:anchorId="1ECB5016" wp14:editId="78CC2665">
+                  <wp:extent cx="5581015" cy="970280"/>
+                  <wp:effectExtent l="0" t="0" r="635" b="1270"/>
+                  <wp:docPr id="697172215" name="Picture 1"/>
+                  <wp:cNvGraphicFramePr>
+                    <a:graphicFrameLocks xmlns:a="http://schemas.openxmlformats.org/drawingml/2006/main" noChangeAspect="1"/>
+                  </wp:cNvGraphicFramePr>
+                  <a:graphic xmlns:a="http://schemas.openxmlformats.org/drawingml/2006/main">
+                    <a:graphicData uri="http://schemas.openxmlformats.org/drawingml/2006/picture">
+                      <pic:pic xmlns:pic="http://schemas.openxmlformats.org/drawingml/2006/picture">
+                        <pic:nvPicPr>
+                          <pic:cNvPr id="697172215" name=""/>
+                          <pic:cNvPicPr/>
+                        </pic:nvPicPr>
+                        <pic:blipFill>
+                          <a:blip r:embed="rId7"/>
+                          <a:stretch>
+                            <a:fillRect/>
+                          </a:stretch>
+                        </pic:blipFill>
+                        <pic:spPr>
+                          <a:xfrm>
+                            <a:off x="0" y="0"/>
+                            <a:ext cx="5581015" cy="970280"/>
+                          </a:xfrm>
+                          <a:prstGeom prst="rect">
+                            <a:avLst/>
+                          </a:prstGeom>
+                        </pic:spPr>
+                      </pic:pic>
+                    </a:graphicData>
+                  </a:graphic>
+                </wp:inline>
+              </w:drawing>
             </w:r>
           </w:p>
         </w:tc>
@@ -1250,6 +1291,11 @@
           </w:tcPr>
           <w:p>
             <w:pPr>
+              <w:pStyle w:val="ListParagraph"/>
+              <w:numPr>
+                <w:ilvl w:val="0"/>
+                <w:numId w:val="16"/>
+              </w:numPr>
               <w:rPr>
                 <w:rFonts w:ascii="Roboto" w:eastAsia="Roboto" w:hAnsi="Roboto" w:cs="Roboto"/>
                 <w:i/>
@@ -1270,7 +1316,187 @@
                 <w:szCs w:val="24"/>
                 <w:lang w:val="en-US"/>
               </w:rPr>
-              <w:t>List the 5 tasks you will have the users do here.  Make sure tasks are about finding a particular item from the sitemap you created.  Each member will run Tree Test using these tasks.  This list must be generated by the whole team.</w:t>
+              <w:t xml:space="preserve"> </w:t>
+            </w:r>
+            <w:r>
+              <w:rPr>
+                <w:rFonts w:ascii="Roboto" w:eastAsia="Roboto" w:hAnsi="Roboto" w:cs="Roboto"/>
+                <w:i/>
+                <w:iCs/>
+                <w:color w:val="1D2125"/>
+                <w:sz w:val="24"/>
+                <w:szCs w:val="24"/>
+                <w:lang w:val="en-US"/>
+              </w:rPr>
+              <w:t>Find the nearest medical center near you</w:t>
+            </w:r>
+          </w:p>
+          <w:p>
+            <w:pPr>
+              <w:pStyle w:val="ListParagraph"/>
+              <w:numPr>
+                <w:ilvl w:val="0"/>
+                <w:numId w:val="16"/>
+              </w:numPr>
+              <w:rPr>
+                <w:rFonts w:ascii="Roboto" w:eastAsia="Roboto" w:hAnsi="Roboto" w:cs="Roboto"/>
+                <w:i/>
+                <w:iCs/>
+                <w:color w:val="1D2125"/>
+                <w:sz w:val="24"/>
+                <w:szCs w:val="24"/>
+                <w:lang w:val="en-US"/>
+              </w:rPr>
+            </w:pPr>
+            <w:r>
+              <w:rPr>
+                <w:rFonts w:ascii="Roboto" w:eastAsia="Roboto" w:hAnsi="Roboto" w:cs="Roboto"/>
+                <w:i/>
+                <w:iCs/>
+                <w:color w:val="1D2125"/>
+                <w:sz w:val="24"/>
+                <w:szCs w:val="24"/>
+                <w:lang w:val="en-US"/>
+              </w:rPr>
+              <w:t xml:space="preserve"> </w:t>
+            </w:r>
+            <w:r>
+              <w:rPr>
+                <w:rFonts w:ascii="Roboto" w:eastAsia="Roboto" w:hAnsi="Roboto" w:cs="Roboto"/>
+                <w:i/>
+                <w:iCs/>
+                <w:color w:val="1D2125"/>
+                <w:sz w:val="24"/>
+                <w:szCs w:val="24"/>
+                <w:lang w:val="en-US"/>
+              </w:rPr>
+              <w:t>Add a prescription</w:t>
+            </w:r>
+          </w:p>
+          <w:p>
+            <w:pPr>
+              <w:pStyle w:val="ListParagraph"/>
+              <w:numPr>
+                <w:ilvl w:val="0"/>
+                <w:numId w:val="16"/>
+              </w:numPr>
+              <w:rPr>
+                <w:rFonts w:ascii="Roboto" w:eastAsia="Roboto" w:hAnsi="Roboto" w:cs="Roboto"/>
+                <w:i/>
+                <w:iCs/>
+                <w:color w:val="1D2125"/>
+                <w:sz w:val="24"/>
+                <w:szCs w:val="24"/>
+                <w:lang w:val="en-US"/>
+              </w:rPr>
+            </w:pPr>
+            <w:r>
+              <w:rPr>
+                <w:rFonts w:ascii="Roboto" w:eastAsia="Roboto" w:hAnsi="Roboto" w:cs="Roboto"/>
+                <w:i/>
+                <w:iCs/>
+                <w:color w:val="1D2125"/>
+                <w:sz w:val="24"/>
+                <w:szCs w:val="24"/>
+                <w:lang w:val="en-US"/>
+              </w:rPr>
+              <w:t xml:space="preserve"> B</w:t>
+            </w:r>
+            <w:r>
+              <w:rPr>
+                <w:rFonts w:ascii="Roboto" w:eastAsia="Roboto" w:hAnsi="Roboto" w:cs="Roboto"/>
+                <w:i/>
+                <w:iCs/>
+                <w:color w:val="1D2125"/>
+                <w:sz w:val="24"/>
+                <w:szCs w:val="24"/>
+                <w:lang w:val="en-US"/>
+              </w:rPr>
+              <w:t>ook a transport for an appointment</w:t>
+            </w:r>
+          </w:p>
+          <w:p>
+            <w:pPr>
+              <w:pStyle w:val="ListParagraph"/>
+              <w:numPr>
+                <w:ilvl w:val="0"/>
+                <w:numId w:val="16"/>
+              </w:numPr>
+              <w:rPr>
+                <w:rFonts w:ascii="Roboto" w:eastAsia="Roboto" w:hAnsi="Roboto" w:cs="Roboto"/>
+                <w:i/>
+                <w:iCs/>
+                <w:color w:val="1D2125"/>
+                <w:sz w:val="24"/>
+                <w:szCs w:val="24"/>
+                <w:lang w:val="en-US"/>
+              </w:rPr>
+            </w:pPr>
+            <w:r>
+              <w:rPr>
+                <w:rFonts w:ascii="Roboto" w:eastAsia="Roboto" w:hAnsi="Roboto" w:cs="Roboto"/>
+                <w:i/>
+                <w:iCs/>
+                <w:color w:val="1D2125"/>
+                <w:sz w:val="24"/>
+                <w:szCs w:val="24"/>
+                <w:lang w:val="en-US"/>
+              </w:rPr>
+              <w:t xml:space="preserve"> C</w:t>
+            </w:r>
+            <w:r>
+              <w:rPr>
+                <w:rFonts w:ascii="Roboto" w:eastAsia="Roboto" w:hAnsi="Roboto" w:cs="Roboto"/>
+                <w:i/>
+                <w:iCs/>
+                <w:color w:val="1D2125"/>
+                <w:sz w:val="24"/>
+                <w:szCs w:val="24"/>
+                <w:lang w:val="en-US"/>
+              </w:rPr>
+              <w:t>hange existing prescription</w:t>
+            </w:r>
+          </w:p>
+          <w:p>
+            <w:pPr>
+              <w:pStyle w:val="ListParagraph"/>
+              <w:numPr>
+                <w:ilvl w:val="0"/>
+                <w:numId w:val="16"/>
+              </w:numPr>
+              <w:rPr>
+                <w:rFonts w:ascii="Roboto" w:eastAsia="Roboto" w:hAnsi="Roboto" w:cs="Roboto"/>
+                <w:i/>
+                <w:iCs/>
+                <w:color w:val="1D2125"/>
+                <w:sz w:val="24"/>
+                <w:szCs w:val="24"/>
+                <w:lang w:val="en-US"/>
+              </w:rPr>
+            </w:pPr>
+            <w:r>
+              <w:rPr>
+                <w:rFonts w:ascii="Roboto" w:eastAsia="Roboto" w:hAnsi="Roboto" w:cs="Roboto"/>
+                <w:i/>
+                <w:iCs/>
+                <w:color w:val="1D2125"/>
+                <w:sz w:val="24"/>
+                <w:szCs w:val="24"/>
+                <w:lang w:val="en-US"/>
+              </w:rPr>
+              <w:t>F</w:t>
+            </w:r>
+            <w:r>
+              <w:rPr>
+                <w:rFonts w:ascii="Roboto" w:eastAsia="Roboto" w:hAnsi="Roboto" w:cs="Roboto"/>
+                <w:i/>
+                <w:iCs/>
+                <w:color w:val="1D2125"/>
+                <w:sz w:val="24"/>
+                <w:szCs w:val="24"/>
+                <w:lang w:val="en-US"/>
+              </w:rPr>
+              <w:t>ind out when the next doctor's appointment is / check when last appointment was</w:t>
             </w:r>
           </w:p>
         </w:tc>
@@ -1342,7 +1568,7 @@
                 <w:szCs w:val="24"/>
                 <w:lang w:val="en-US"/>
               </w:rPr>
-              <w:t>Member 1 name</w:t>
+              <w:t>Kade Levy</w:t>
             </w:r>
           </w:p>
         </w:tc>
@@ -1377,7 +1603,7 @@
                 <w:szCs w:val="24"/>
                 <w:lang w:val="en-US"/>
               </w:rPr>
-              <w:t>Insert the time taken for each of the 5 tasks here</w:t>
+              <w:t>6-12 seconds per task</w:t>
             </w:r>
           </w:p>
         </w:tc>
@@ -1627,7 +1853,7 @@
                 <w:szCs w:val="24"/>
                 <w:lang w:val="en-US"/>
               </w:rPr>
-              <w:t>Member 1 name here</w:t>
+              <w:t>Kade Levy</w:t>
             </w:r>
           </w:p>
         </w:tc>
@@ -1702,6 +1928,18 @@
               </w:rPr>
               <w:t>ANS:</w:t>
             </w:r>
+            <w:r>
+              <w:rPr>
+                <w:rFonts w:ascii="Roboto" w:eastAsia="Roboto" w:hAnsi="Roboto" w:cs="Roboto"/>
+                <w:b/>
+                <w:bCs/>
+                <w:color w:val="1D2125"/>
+                <w:sz w:val="24"/>
+                <w:szCs w:val="24"/>
+                <w:lang w:val="en-US"/>
+              </w:rPr>
+              <w:t xml:space="preserve"> Every page was where it felt it should have been</w:t>
+            </w:r>
           </w:p>
           <w:p>
             <w:pPr>
@@ -1740,6 +1978,18 @@
               </w:rPr>
               <w:t xml:space="preserve"> ANS:</w:t>
             </w:r>
+            <w:r>
+              <w:rPr>
+                <w:rFonts w:ascii="Roboto" w:eastAsia="Roboto" w:hAnsi="Roboto" w:cs="Roboto"/>
+                <w:b/>
+                <w:bCs/>
+                <w:color w:val="1D2125"/>
+                <w:sz w:val="24"/>
+                <w:szCs w:val="24"/>
+                <w:lang w:val="en-US"/>
+              </w:rPr>
+              <w:t xml:space="preserve"> Tasks were all completed in a quick pace</w:t>
+            </w:r>
           </w:p>
           <w:p>
             <w:pPr>
@@ -1778,6 +2028,18 @@
               </w:rPr>
               <w:t xml:space="preserve"> ANS:</w:t>
             </w:r>
+            <w:r>
+              <w:rPr>
+                <w:rFonts w:ascii="Roboto" w:eastAsia="Roboto" w:hAnsi="Roboto" w:cs="Roboto"/>
+                <w:b/>
+                <w:bCs/>
+                <w:color w:val="1D2125"/>
+                <w:sz w:val="24"/>
+                <w:szCs w:val="24"/>
+                <w:lang w:val="en-US"/>
+              </w:rPr>
+              <w:t xml:space="preserve"> Yes, menu items were simple to navigate to due to their names and relevancy in the hierarchy </w:t>
+            </w:r>
           </w:p>
           <w:p>
             <w:pPr>
@@ -1815,6 +2077,18 @@
                 <w:lang w:val="en-US"/>
               </w:rPr>
               <w:t xml:space="preserve"> ANS:</w:t>
+            </w:r>
+            <w:r>
+              <w:rPr>
+                <w:rFonts w:ascii="Roboto" w:eastAsia="Roboto" w:hAnsi="Roboto" w:cs="Roboto"/>
+                <w:b/>
+                <w:bCs/>
+                <w:color w:val="1D2125"/>
+                <w:sz w:val="24"/>
+                <w:szCs w:val="24"/>
+                <w:lang w:val="en-US"/>
+              </w:rPr>
+              <w:t xml:space="preserve"> Maybe more pages for more tools. We have the essentials but we could always expand seeing as the site makeup is quite simple currently.</w:t>
             </w:r>
           </w:p>
         </w:tc>
@@ -1987,29 +2261,7 @@
                 <w:szCs w:val="24"/>
                 <w:lang w:val="en-US"/>
               </w:rPr>
-              <w:t xml:space="preserve">Were </w:t>
-            </w:r>
-            <w:proofErr w:type="gramStart"/>
-            <w:r>
-              <w:rPr>
-                <w:rFonts w:ascii="Roboto" w:eastAsia="Roboto" w:hAnsi="Roboto" w:cs="Roboto"/>
-                <w:color w:val="1D2125"/>
-                <w:sz w:val="24"/>
-                <w:szCs w:val="24"/>
-                <w:lang w:val="en-US"/>
-              </w:rPr>
-              <w:t>menu</w:t>
-            </w:r>
-            <w:proofErr w:type="gramEnd"/>
-            <w:r>
-              <w:rPr>
-                <w:rFonts w:ascii="Roboto" w:eastAsia="Roboto" w:hAnsi="Roboto" w:cs="Roboto"/>
-                <w:color w:val="1D2125"/>
-                <w:sz w:val="24"/>
-                <w:szCs w:val="24"/>
-                <w:lang w:val="en-US"/>
-              </w:rPr>
-              <w:t xml:space="preserve"> items labeled properly to indicate relevant resources?  If not, what was mislabeled and how would you correct it?</w:t>
+              <w:t>Were menu items labeled properly to indicate relevant resources?  If not, what was mislabeled and how would you correct it?</w:t>
             </w:r>
             <w:r>
               <w:rPr>
@@ -2044,6 +2296,7 @@
                 <w:szCs w:val="24"/>
                 <w:lang w:val="en-US"/>
               </w:rPr>
+              <w:lastRenderedPageBreak/>
               <w:t>Do you have any suggestions to make the site navigation easier?</w:t>
             </w:r>
             <w:r>
@@ -2092,6 +2345,7 @@
                 <w:szCs w:val="24"/>
                 <w:lang w:val="en-US"/>
               </w:rPr>
+              <w:lastRenderedPageBreak/>
               <w:t xml:space="preserve">Member </w:t>
             </w:r>
             <w:r>
@@ -2253,7 +2507,6 @@
                 <w:szCs w:val="24"/>
                 <w:lang w:val="en-US"/>
               </w:rPr>
-              <w:lastRenderedPageBreak/>
               <w:t>Were menu items labeled properly to indicate relevant resources?  If not, what was mislabeled and how would you correct it?</w:t>
             </w:r>
             <w:r>
@@ -2906,6 +3159,95 @@
     </w:lvl>
   </w:abstractNum>
   <w:abstractNum w:abstractNumId="4" w15:restartNumberingAfterBreak="0">
+    <w:nsid w:val="2D014193"/>
+    <w:multiLevelType w:val="hybridMultilevel"/>
+    <w:tmpl w:val="559CBE4C"/>
+    <w:lvl w:ilvl="0" w:tplc="0409000F">
+      <w:start w:val="1"/>
+      <w:numFmt w:val="decimal"/>
+      <w:lvlText w:val="%1."/>
+      <w:lvlJc w:val="left"/>
+      <w:pPr>
+        <w:ind w:left="720" w:hanging="360"/>
+      </w:pPr>
+      <w:rPr>
+        <w:rFonts w:hint="default"/>
+      </w:rPr>
+    </w:lvl>
+    <w:lvl w:ilvl="1" w:tplc="04090019" w:tentative="1">
+      <w:start w:val="1"/>
+      <w:numFmt w:val="lowerLetter"/>
+      <w:lvlText w:val="%2."/>
+      <w:lvlJc w:val="left"/>
+      <w:pPr>
+        <w:ind w:left="1440" w:hanging="360"/>
+      </w:pPr>
+    </w:lvl>
+    <w:lvl w:ilvl="2" w:tplc="0409001B" w:tentative="1">
+      <w:start w:val="1"/>
+      <w:numFmt w:val="lowerRoman"/>
+      <w:lvlText w:val="%3."/>
+      <w:lvlJc w:val="right"/>
+      <w:pPr>
+        <w:ind w:left="2160" w:hanging="180"/>
+      </w:pPr>
+    </w:lvl>
+    <w:lvl w:ilvl="3" w:tplc="0409000F" w:tentative="1">
+      <w:start w:val="1"/>
+      <w:numFmt w:val="decimal"/>
+      <w:lvlText w:val="%4."/>
+      <w:lvlJc w:val="left"/>
+      <w:pPr>
+        <w:ind w:left="2880" w:hanging="360"/>
+      </w:pPr>
+    </w:lvl>
+    <w:lvl w:ilvl="4" w:tplc="04090019" w:tentative="1">
+      <w:start w:val="1"/>
+      <w:numFmt w:val="lowerLetter"/>
+      <w:lvlText w:val="%5."/>
+      <w:lvlJc w:val="left"/>
+      <w:pPr>
+        <w:ind w:left="3600" w:hanging="360"/>
+      </w:pPr>
+    </w:lvl>
+    <w:lvl w:ilvl="5" w:tplc="0409001B" w:tentative="1">
+      <w:start w:val="1"/>
+      <w:numFmt w:val="lowerRoman"/>
+      <w:lvlText w:val="%6."/>
+      <w:lvlJc w:val="right"/>
+      <w:pPr>
+        <w:ind w:left="4320" w:hanging="180"/>
+      </w:pPr>
+    </w:lvl>
+    <w:lvl w:ilvl="6" w:tplc="0409000F" w:tentative="1">
+      <w:start w:val="1"/>
+      <w:numFmt w:val="decimal"/>
+      <w:lvlText w:val="%7."/>
+      <w:lvlJc w:val="left"/>
+      <w:pPr>
+        <w:ind w:left="5040" w:hanging="360"/>
+      </w:pPr>
+    </w:lvl>
+    <w:lvl w:ilvl="7" w:tplc="04090019" w:tentative="1">
+      <w:start w:val="1"/>
+      <w:numFmt w:val="lowerLetter"/>
+      <w:lvlText w:val="%8."/>
+      <w:lvlJc w:val="left"/>
+      <w:pPr>
+        <w:ind w:left="5760" w:hanging="360"/>
+      </w:pPr>
+    </w:lvl>
+    <w:lvl w:ilvl="8" w:tplc="0409001B" w:tentative="1">
+      <w:start w:val="1"/>
+      <w:numFmt w:val="lowerRoman"/>
+      <w:lvlText w:val="%9."/>
+      <w:lvlJc w:val="right"/>
+      <w:pPr>
+        <w:ind w:left="6480" w:hanging="180"/>
+      </w:pPr>
+    </w:lvl>
+  </w:abstractNum>
+  <w:abstractNum w:abstractNumId="5" w15:restartNumberingAfterBreak="0">
     <w:nsid w:val="2F66AA80"/>
     <w:multiLevelType w:val="hybridMultilevel"/>
     <w:tmpl w:val="FFFFFFFF"/>
@@ -3018,7 +3360,7 @@
       </w:rPr>
     </w:lvl>
   </w:abstractNum>
-  <w:abstractNum w:abstractNumId="5" w15:restartNumberingAfterBreak="0">
+  <w:abstractNum w:abstractNumId="6" w15:restartNumberingAfterBreak="0">
     <w:nsid w:val="3198573E"/>
     <w:multiLevelType w:val="hybridMultilevel"/>
     <w:tmpl w:val="FFFFFFFF"/>
@@ -3107,7 +3449,96 @@
       </w:pPr>
     </w:lvl>
   </w:abstractNum>
-  <w:abstractNum w:abstractNumId="6" w15:restartNumberingAfterBreak="0">
+  <w:abstractNum w:abstractNumId="7" w15:restartNumberingAfterBreak="0">
+    <w:nsid w:val="3ADD65A3"/>
+    <w:multiLevelType w:val="hybridMultilevel"/>
+    <w:tmpl w:val="7604030E"/>
+    <w:lvl w:ilvl="0" w:tplc="0409000F">
+      <w:start w:val="1"/>
+      <w:numFmt w:val="decimal"/>
+      <w:lvlText w:val="%1."/>
+      <w:lvlJc w:val="left"/>
+      <w:pPr>
+        <w:ind w:left="720" w:hanging="360"/>
+      </w:pPr>
+      <w:rPr>
+        <w:rFonts w:hint="default"/>
+      </w:rPr>
+    </w:lvl>
+    <w:lvl w:ilvl="1" w:tplc="04090019" w:tentative="1">
+      <w:start w:val="1"/>
+      <w:numFmt w:val="lowerLetter"/>
+      <w:lvlText w:val="%2."/>
+      <w:lvlJc w:val="left"/>
+      <w:pPr>
+        <w:ind w:left="1440" w:hanging="360"/>
+      </w:pPr>
+    </w:lvl>
+    <w:lvl w:ilvl="2" w:tplc="0409001B" w:tentative="1">
+      <w:start w:val="1"/>
+      <w:numFmt w:val="lowerRoman"/>
+      <w:lvlText w:val="%3."/>
+      <w:lvlJc w:val="right"/>
+      <w:pPr>
+        <w:ind w:left="2160" w:hanging="180"/>
+      </w:pPr>
+    </w:lvl>
+    <w:lvl w:ilvl="3" w:tplc="0409000F" w:tentative="1">
+      <w:start w:val="1"/>
+      <w:numFmt w:val="decimal"/>
+      <w:lvlText w:val="%4."/>
+      <w:lvlJc w:val="left"/>
+      <w:pPr>
+        <w:ind w:left="2880" w:hanging="360"/>
+      </w:pPr>
+    </w:lvl>
+    <w:lvl w:ilvl="4" w:tplc="04090019" w:tentative="1">
+      <w:start w:val="1"/>
+      <w:numFmt w:val="lowerLetter"/>
+      <w:lvlText w:val="%5."/>
+      <w:lvlJc w:val="left"/>
+      <w:pPr>
+        <w:ind w:left="3600" w:hanging="360"/>
+      </w:pPr>
+    </w:lvl>
+    <w:lvl w:ilvl="5" w:tplc="0409001B" w:tentative="1">
+      <w:start w:val="1"/>
+      <w:numFmt w:val="lowerRoman"/>
+      <w:lvlText w:val="%6."/>
+      <w:lvlJc w:val="right"/>
+      <w:pPr>
+        <w:ind w:left="4320" w:hanging="180"/>
+      </w:pPr>
+    </w:lvl>
+    <w:lvl w:ilvl="6" w:tplc="0409000F" w:tentative="1">
+      <w:start w:val="1"/>
+      <w:numFmt w:val="decimal"/>
+      <w:lvlText w:val="%7."/>
+      <w:lvlJc w:val="left"/>
+      <w:pPr>
+        <w:ind w:left="5040" w:hanging="360"/>
+      </w:pPr>
+    </w:lvl>
+    <w:lvl w:ilvl="7" w:tplc="04090019" w:tentative="1">
+      <w:start w:val="1"/>
+      <w:numFmt w:val="lowerLetter"/>
+      <w:lvlText w:val="%8."/>
+      <w:lvlJc w:val="left"/>
+      <w:pPr>
+        <w:ind w:left="5760" w:hanging="360"/>
+      </w:pPr>
+    </w:lvl>
+    <w:lvl w:ilvl="8" w:tplc="0409001B" w:tentative="1">
+      <w:start w:val="1"/>
+      <w:numFmt w:val="lowerRoman"/>
+      <w:lvlText w:val="%9."/>
+      <w:lvlJc w:val="right"/>
+      <w:pPr>
+        <w:ind w:left="6480" w:hanging="180"/>
+      </w:pPr>
+    </w:lvl>
+  </w:abstractNum>
+  <w:abstractNum w:abstractNumId="8" w15:restartNumberingAfterBreak="0">
     <w:nsid w:val="418B41AD"/>
     <w:multiLevelType w:val="hybridMultilevel"/>
     <w:tmpl w:val="FFFFFFFF"/>
@@ -3193,7 +3624,7 @@
       </w:pPr>
     </w:lvl>
   </w:abstractNum>
-  <w:abstractNum w:abstractNumId="7" w15:restartNumberingAfterBreak="0">
+  <w:abstractNum w:abstractNumId="9" w15:restartNumberingAfterBreak="0">
     <w:nsid w:val="46B88349"/>
     <w:multiLevelType w:val="hybridMultilevel"/>
     <w:tmpl w:val="FFFFFFFF"/>
@@ -3279,7 +3710,7 @@
       </w:pPr>
     </w:lvl>
   </w:abstractNum>
-  <w:abstractNum w:abstractNumId="8" w15:restartNumberingAfterBreak="0">
+  <w:abstractNum w:abstractNumId="10" w15:restartNumberingAfterBreak="0">
     <w:nsid w:val="57B25464"/>
     <w:multiLevelType w:val="hybridMultilevel"/>
     <w:tmpl w:val="FFFFFFFF"/>
@@ -3365,7 +3796,7 @@
       </w:pPr>
     </w:lvl>
   </w:abstractNum>
-  <w:abstractNum w:abstractNumId="9" w15:restartNumberingAfterBreak="0">
+  <w:abstractNum w:abstractNumId="11" w15:restartNumberingAfterBreak="0">
     <w:nsid w:val="5BD951F2"/>
     <w:multiLevelType w:val="hybridMultilevel"/>
     <w:tmpl w:val="FFFFFFFF"/>
@@ -3451,7 +3882,7 @@
       </w:pPr>
     </w:lvl>
   </w:abstractNum>
-  <w:abstractNum w:abstractNumId="10" w15:restartNumberingAfterBreak="0">
+  <w:abstractNum w:abstractNumId="12" w15:restartNumberingAfterBreak="0">
     <w:nsid w:val="5CF90773"/>
     <w:multiLevelType w:val="multilevel"/>
     <w:tmpl w:val="FFFFFFFF"/>
@@ -3564,7 +3995,7 @@
       </w:rPr>
     </w:lvl>
   </w:abstractNum>
-  <w:abstractNum w:abstractNumId="11" w15:restartNumberingAfterBreak="0">
+  <w:abstractNum w:abstractNumId="13" w15:restartNumberingAfterBreak="0">
     <w:nsid w:val="63E634AE"/>
     <w:multiLevelType w:val="hybridMultilevel"/>
     <w:tmpl w:val="A164E374"/>
@@ -3679,7 +4110,7 @@
       </w:rPr>
     </w:lvl>
   </w:abstractNum>
-  <w:abstractNum w:abstractNumId="12" w15:restartNumberingAfterBreak="0">
+  <w:abstractNum w:abstractNumId="14" w15:restartNumberingAfterBreak="0">
     <w:nsid w:val="70FD5B51"/>
     <w:multiLevelType w:val="multilevel"/>
     <w:tmpl w:val="FFFFFFFF"/>
@@ -3792,7 +4223,7 @@
       </w:rPr>
     </w:lvl>
   </w:abstractNum>
-  <w:abstractNum w:abstractNumId="13" w15:restartNumberingAfterBreak="0">
+  <w:abstractNum w:abstractNumId="15" w15:restartNumberingAfterBreak="0">
     <w:nsid w:val="77F253E1"/>
     <w:multiLevelType w:val="multilevel"/>
     <w:tmpl w:val="FFFFFFFF"/>
@@ -3906,31 +4337,31 @@
     </w:lvl>
   </w:abstractNum>
   <w:num w:numId="1" w16cid:durableId="2121561117">
-    <w:abstractNumId w:val="7"/>
+    <w:abstractNumId w:val="9"/>
   </w:num>
   <w:num w:numId="2" w16cid:durableId="1775982006">
+    <w:abstractNumId w:val="6"/>
+  </w:num>
+  <w:num w:numId="3" w16cid:durableId="1443573560">
+    <w:abstractNumId w:val="10"/>
+  </w:num>
+  <w:num w:numId="4" w16cid:durableId="1108696659">
     <w:abstractNumId w:val="5"/>
   </w:num>
-  <w:num w:numId="3" w16cid:durableId="1443573560">
-    <w:abstractNumId w:val="8"/>
-  </w:num>
-  <w:num w:numId="4" w16cid:durableId="1108696659">
-    <w:abstractNumId w:val="4"/>
-  </w:num>
   <w:num w:numId="5" w16cid:durableId="96756315">
-    <w:abstractNumId w:val="9"/>
+    <w:abstractNumId w:val="11"/>
   </w:num>
   <w:num w:numId="6" w16cid:durableId="671109140">
     <w:abstractNumId w:val="1"/>
   </w:num>
   <w:num w:numId="7" w16cid:durableId="133067795">
-    <w:abstractNumId w:val="10"/>
+    <w:abstractNumId w:val="12"/>
   </w:num>
   <w:num w:numId="8" w16cid:durableId="1752700313">
-    <w:abstractNumId w:val="13"/>
+    <w:abstractNumId w:val="15"/>
   </w:num>
   <w:num w:numId="9" w16cid:durableId="1045103047">
-    <w:abstractNumId w:val="12"/>
+    <w:abstractNumId w:val="14"/>
   </w:num>
   <w:num w:numId="10" w16cid:durableId="1465003280">
     <w:abstractNumId w:val="2"/>
@@ -3942,10 +4373,16 @@
     <w:abstractNumId w:val="3"/>
   </w:num>
   <w:num w:numId="13" w16cid:durableId="1210606512">
-    <w:abstractNumId w:val="6"/>
+    <w:abstractNumId w:val="8"/>
   </w:num>
   <w:num w:numId="14" w16cid:durableId="548568415">
-    <w:abstractNumId w:val="11"/>
+    <w:abstractNumId w:val="13"/>
+  </w:num>
+  <w:num w:numId="15" w16cid:durableId="1532573287">
+    <w:abstractNumId w:val="7"/>
+  </w:num>
+  <w:num w:numId="16" w16cid:durableId="392580325">
+    <w:abstractNumId w:val="4"/>
   </w:num>
 </w:numbering>
 </file>

</xml_diff>